<commit_message>
da lam them mo dau
</commit_message>
<xml_diff>
--- a/Document/báo cáo.docx
+++ b/Document/báo cáo.docx
@@ -2888,6 +2888,22 @@
           <w:lang w:val="en-US"/>
         </w:rPr>
       </w:pPr>
+      <w:r>
+        <w:rPr>
+          <w:sz w:val="28"/>
+          <w:lang w:val="en-US"/>
+        </w:rPr>
+        <w:t xml:space="preserve">Làm thêm được 1 tý </w:t>
+      </w:r>
+      <w:r>
+        <w:rPr>
+          <w:sz w:val="28"/>
+          <w:lang w:val="en-US"/>
+        </w:rPr>
+        <w:t xml:space="preserve"> sdfsd</w:t>
+      </w:r>
+      <w:bookmarkStart w:id="0" w:name="_GoBack"/>
+      <w:bookmarkEnd w:id="0"/>
     </w:p>
     <w:p>
       <w:pPr>
@@ -3596,8 +3612,6 @@
         </w:rPr>
         <w:t>Thiết kế mức cao</w:t>
       </w:r>
-      <w:bookmarkStart w:id="0" w:name="_GoBack"/>
-      <w:bookmarkEnd w:id="0"/>
     </w:p>
     <w:p>
       <w:pPr>
@@ -4423,7 +4437,7 @@
             <w:b/>
             <w:noProof/>
           </w:rPr>
-          <w:t>10</w:t>
+          <w:t>6</w:t>
         </w:r>
         <w:r>
           <w:rPr>

</xml_diff>

<commit_message>
thay đổi code tương tự với doc
</commit_message>
<xml_diff>
--- a/Document/báo cáo.docx
+++ b/Document/báo cáo.docx
@@ -2902,17 +2902,24 @@
         </w:rPr>
         <w:t xml:space="preserve"> sdfsd</w:t>
       </w:r>
+    </w:p>
+    <w:p>
+      <w:pPr>
+        <w:spacing w:line="360" w:lineRule="auto"/>
+        <w:rPr>
+          <w:sz w:val="28"/>
+          <w:lang w:val="en-US"/>
+        </w:rPr>
+      </w:pPr>
+      <w:r>
+        <w:rPr>
+          <w:sz w:val="28"/>
+          <w:lang w:val="en-US"/>
+        </w:rPr>
+        <w:t>Bổ sung thêm mới nek</w:t>
+      </w:r>
       <w:bookmarkStart w:id="0" w:name="_GoBack"/>
       <w:bookmarkEnd w:id="0"/>
-    </w:p>
-    <w:p>
-      <w:pPr>
-        <w:spacing w:line="360" w:lineRule="auto"/>
-        <w:rPr>
-          <w:sz w:val="28"/>
-          <w:lang w:val="en-US"/>
-        </w:rPr>
-      </w:pPr>
     </w:p>
     <w:p>
       <w:pPr>

</xml_diff>